<commit_message>
Made layout more consistent
Alignment changes applied to whereever necessary along with
some changes in decoration.

Changes made
- Reduced horizontal space between sublist items of 'Immovable Properties'
- Removed transition effect on Project images. Details now displayed directly near bottom of each image.
- Changed some logos and icons
- Changed 'Contact Us' section to be consistent with rest of site
Added appropriate breaks with 'hr'
</commit_message>
<xml_diff>
--- a/docs/Change requirements.docx
+++ b/docs/Change requirements.docx
@@ -229,6 +229,78 @@
     <w:p>
       <w:pPr>
         <w:pStyle w:val="ListParagraph"/>
+        <w:numPr>
+          <w:ilvl w:val="0"/>
+          <w:numId w:val="3"/>
+        </w:numPr>
+      </w:pPr>
+      <w:r>
+        <w:t>--</w:t>
+      </w:r>
+    </w:p>
+    <w:p>
+      <w:pPr>
+        <w:pStyle w:val="ListParagraph"/>
+        <w:numPr>
+          <w:ilvl w:val="0"/>
+          <w:numId w:val="3"/>
+        </w:numPr>
+      </w:pPr>
+      <w:r>
+        <w:t>Reduce horizontal space between sublist items of ‘Immovable properties’</w:t>
+      </w:r>
+    </w:p>
+    <w:p>
+      <w:pPr>
+        <w:pStyle w:val="ListParagraph"/>
+        <w:numPr>
+          <w:ilvl w:val="0"/>
+          <w:numId w:val="3"/>
+        </w:numPr>
+      </w:pPr>
+      <w:r>
+        <w:t>Display ‘Project’ info  directly under image in a translucent bar.</w:t>
+      </w:r>
+    </w:p>
+    <w:p>
+      <w:pPr>
+        <w:pStyle w:val="ListParagraph"/>
+        <w:numPr>
+          <w:ilvl w:val="0"/>
+          <w:numId w:val="3"/>
+        </w:numPr>
+      </w:pPr>
+      <w:r>
+        <w:t>Increase TATA leadership logo size</w:t>
+      </w:r>
+    </w:p>
+    <w:p>
+      <w:pPr>
+        <w:pStyle w:val="ListParagraph"/>
+        <w:numPr>
+          <w:ilvl w:val="0"/>
+          <w:numId w:val="3"/>
+        </w:numPr>
+      </w:pPr>
+      <w:r>
+        <w:t>Change ‘Contact Us’ section background to white.</w:t>
+      </w:r>
+    </w:p>
+    <w:p>
+      <w:pPr>
+        <w:pStyle w:val="ListParagraph"/>
+        <w:numPr>
+          <w:ilvl w:val="0"/>
+          <w:numId w:val="3"/>
+        </w:numPr>
+      </w:pPr>
+      <w:r>
+        <w:t>Added appropriate section breaks with ‘hr’ tags</w:t>
+      </w:r>
+    </w:p>
+    <w:p>
+      <w:pPr>
+        <w:ind w:left="360"/>
       </w:pPr>
     </w:p>
     <w:sectPr>

</xml_diff>